<commit_message>
[docs] fix error in db design
</commit_message>
<xml_diff>
--- a/docs/Dev Spec.docx
+++ b/docs/Dev Spec.docx
@@ -73,9 +73,6 @@
     <w:p>
       <w:pPr>
         <w:ind w:firstLine="420"/>
-        <w:rPr>
-          <w:rFonts w:hint="eastAsia"/>
-        </w:rPr>
       </w:pPr>
       <w:r>
         <w:rPr>
@@ -1741,7 +1738,7 @@
           <v:shape id="_x0000_i1025" type="#_x0000_t75" style="width:392.25pt;height:440.25pt" o:ole="">
             <v:imagedata r:id="rId8" o:title=""/>
           </v:shape>
-          <o:OLEObject Type="Embed" ProgID="Visio.Drawing.15" ShapeID="_x0000_i1025" DrawAspect="Content" ObjectID="_1664839395" r:id="rId9"/>
+          <o:OLEObject Type="Embed" ProgID="Visio.Drawing.15" ShapeID="_x0000_i1025" DrawAspect="Content" ObjectID="_1664922556" r:id="rId9"/>
         </w:object>
       </w:r>
     </w:p>
@@ -1752,9 +1749,6 @@
           <w:ilvl w:val="0"/>
           <w:numId w:val="2"/>
         </w:numPr>
-        <w:rPr>
-          <w:rFonts w:hint="eastAsia"/>
-        </w:rPr>
       </w:pPr>
       <w:r>
         <w:rPr>
@@ -1770,9 +1764,6 @@
           <w:ilvl w:val="1"/>
           <w:numId w:val="2"/>
         </w:numPr>
-        <w:rPr>
-          <w:rFonts w:hint="eastAsia"/>
-        </w:rPr>
       </w:pPr>
       <w:r>
         <w:rPr>
@@ -2245,9 +2236,6 @@
           <w:ilvl w:val="0"/>
           <w:numId w:val="12"/>
         </w:numPr>
-        <w:rPr>
-          <w:rFonts w:hint="eastAsia"/>
-        </w:rPr>
       </w:pPr>
       <w:r>
         <w:rPr>
@@ -2610,7 +2598,6 @@
       <w:pPr>
         <w:rPr>
           <w:rStyle w:val="Strong"/>
-          <w:rFonts w:hint="eastAsia"/>
         </w:rPr>
       </w:pPr>
       <w:r>
@@ -3001,9 +2988,6 @@
           <w:ilvl w:val="0"/>
           <w:numId w:val="3"/>
         </w:numPr>
-        <w:rPr>
-          <w:rFonts w:hint="eastAsia"/>
-        </w:rPr>
       </w:pPr>
       <w:r>
         <w:rPr>
@@ -4020,7 +4004,7 @@
         <w:spacing w:before="0" w:beforeAutospacing="0" w:after="0" w:afterAutospacing="0"/>
         <w:textAlignment w:val="baseline"/>
         <w:rPr>
-          <w:rFonts w:asciiTheme="minorEastAsia" w:eastAsiaTheme="minorEastAsia" w:hAnsiTheme="minorEastAsia" w:cs="Segoe UI" w:hint="eastAsia"/>
+          <w:rFonts w:asciiTheme="minorEastAsia" w:eastAsiaTheme="minorEastAsia" w:hAnsiTheme="minorEastAsia" w:cs="Segoe UI"/>
           <w:sz w:val="22"/>
           <w:szCs w:val="22"/>
         </w:rPr>
@@ -4205,7 +4189,7 @@
         <w:spacing w:before="0" w:beforeAutospacing="0" w:after="0" w:afterAutospacing="0"/>
         <w:textAlignment w:val="baseline"/>
         <w:rPr>
-          <w:rFonts w:asciiTheme="minorEastAsia" w:eastAsiaTheme="minorEastAsia" w:hAnsiTheme="minorEastAsia" w:cs="Segoe UI" w:hint="eastAsia"/>
+          <w:rFonts w:asciiTheme="minorEastAsia" w:eastAsiaTheme="minorEastAsia" w:hAnsiTheme="minorEastAsia" w:cs="Segoe UI"/>
           <w:sz w:val="22"/>
           <w:szCs w:val="22"/>
         </w:rPr>
@@ -4482,7 +4466,7 @@
         <w:spacing w:before="0" w:beforeAutospacing="0" w:after="0" w:afterAutospacing="0"/>
         <w:textAlignment w:val="baseline"/>
         <w:rPr>
-          <w:rFonts w:asciiTheme="minorEastAsia" w:eastAsiaTheme="minorEastAsia" w:hAnsiTheme="minorEastAsia" w:cs="Segoe UI" w:hint="eastAsia"/>
+          <w:rFonts w:asciiTheme="minorEastAsia" w:eastAsiaTheme="minorEastAsia" w:hAnsiTheme="minorEastAsia" w:cs="Segoe UI"/>
           <w:sz w:val="22"/>
           <w:szCs w:val="22"/>
         </w:rPr>
@@ -4614,49 +4598,13 @@
         <w:rPr>
           <w:rFonts w:asciiTheme="minorEastAsia" w:hAnsiTheme="minorEastAsia" w:hint="eastAsia"/>
         </w:rPr>
-        <w:t>指定，不能为空；</w:t>
-      </w:r>
-    </w:p>
-    <w:p>
-      <w:pPr>
-        <w:pStyle w:val="ListParagraph"/>
-        <w:numPr>
-          <w:ilvl w:val="1"/>
-          <w:numId w:val="8"/>
-        </w:numPr>
+        <w:t>指定，不能为空</w:t>
+      </w:r>
+      <w:r>
         <w:rPr>
           <w:rFonts w:asciiTheme="minorEastAsia" w:hAnsiTheme="minorEastAsia" w:hint="eastAsia"/>
         </w:rPr>
-      </w:pPr>
-      <w:r>
-        <w:rPr>
-          <w:rFonts w:asciiTheme="minorEastAsia" w:hAnsiTheme="minorEastAsia" w:hint="eastAsia"/>
-        </w:rPr>
-        <w:t>已上传商品</w:t>
-      </w:r>
-      <w:r>
-        <w:rPr>
-          <w:rFonts w:asciiTheme="minorEastAsia" w:hAnsiTheme="minorEastAsia" w:hint="eastAsia"/>
-        </w:rPr>
-        <w:t>：</w:t>
-      </w:r>
-      <w:r>
-        <w:rPr>
-          <w:rFonts w:asciiTheme="minorEastAsia" w:hAnsiTheme="minorEastAsia" w:hint="eastAsia"/>
-        </w:rPr>
-        <w:t xml:space="preserve">外键，参照商品 </w:t>
-      </w:r>
-      <w:r>
-        <w:rPr>
-          <w:rFonts w:asciiTheme="minorEastAsia" w:hAnsiTheme="minorEastAsia"/>
-        </w:rPr>
-        <w:t>ID</w:t>
-      </w:r>
-      <w:r>
-        <w:rPr>
-          <w:rFonts w:asciiTheme="minorEastAsia" w:hAnsiTheme="minorEastAsia" w:hint="eastAsia"/>
-        </w:rPr>
-        <w:t>，级联删除。</w:t>
+        <w:t>。</w:t>
       </w:r>
     </w:p>
     <w:p>
@@ -4681,11 +4629,6 @@
       </w:r>
     </w:p>
     <w:p>
-      <w:pPr>
-        <w:rPr>
-          <w:rFonts w:hint="eastAsia"/>
-        </w:rPr>
-      </w:pPr>
       <w:r>
         <w:rPr>
           <w:rFonts w:hint="eastAsia"/>
@@ -4781,9 +4724,6 @@
           <w:ilvl w:val="1"/>
           <w:numId w:val="6"/>
         </w:numPr>
-        <w:rPr>
-          <w:rFonts w:hint="eastAsia"/>
-        </w:rPr>
       </w:pPr>
       <w:r>
         <w:rPr>
@@ -4844,9 +4784,6 @@
           <w:ilvl w:val="1"/>
           <w:numId w:val="6"/>
         </w:numPr>
-        <w:rPr>
-          <w:rFonts w:hint="eastAsia"/>
-        </w:rPr>
       </w:pPr>
       <w:r>
         <w:rPr>
@@ -4919,9 +4856,6 @@
           <w:ilvl w:val="1"/>
           <w:numId w:val="6"/>
         </w:numPr>
-        <w:rPr>
-          <w:rFonts w:hint="eastAsia"/>
-        </w:rPr>
       </w:pPr>
       <w:r>
         <w:rPr>
@@ -5059,19 +4993,8 @@
         <w:t>以内</w:t>
       </w:r>
     </w:p>
-    <w:p>
-      <w:pPr>
-        <w:rPr>
-          <w:rFonts w:hint="eastAsia"/>
-        </w:rPr>
-      </w:pPr>
-    </w:p>
-    <w:p>
-      <w:pPr>
-        <w:rPr>
-          <w:rFonts w:hint="eastAsia"/>
-        </w:rPr>
-      </w:pPr>
+    <w:p/>
+    <w:p>
       <w:r>
         <w:rPr>
           <w:rFonts w:hint="eastAsia"/>
@@ -5149,9 +5072,6 @@
           <w:ilvl w:val="1"/>
           <w:numId w:val="6"/>
         </w:numPr>
-        <w:rPr>
-          <w:rFonts w:hint="eastAsia"/>
-        </w:rPr>
       </w:pPr>
       <w:r>
         <w:rPr>
@@ -5212,9 +5132,6 @@
           <w:ilvl w:val="1"/>
           <w:numId w:val="6"/>
         </w:numPr>
-        <w:rPr>
-          <w:rFonts w:hint="eastAsia"/>
-        </w:rPr>
       </w:pPr>
       <w:r>
         <w:rPr>
@@ -5299,13 +5216,7 @@
       </w:r>
     </w:p>
     <w:p/>
-    <w:p>
-      <w:pPr>
-        <w:rPr>
-          <w:rFonts w:hint="eastAsia"/>
-        </w:rPr>
-      </w:pPr>
-    </w:p>
+    <w:p/>
     <w:p>
       <w:pPr>
         <w:pStyle w:val="Heading3"/>
@@ -5552,11 +5463,6 @@
     </w:p>
     <w:p/>
     <w:p>
-      <w:pPr>
-        <w:rPr>
-          <w:rFonts w:hint="eastAsia"/>
-        </w:rPr>
-      </w:pPr>
       <w:r>
         <w:rPr>
           <w:rFonts w:hint="eastAsia"/>
@@ -5649,9 +5555,6 @@
           <w:ilvl w:val="0"/>
           <w:numId w:val="11"/>
         </w:numPr>
-        <w:rPr>
-          <w:rFonts w:hint="eastAsia"/>
-        </w:rPr>
       </w:pPr>
       <w:r>
         <w:rPr>
@@ -5901,7 +5804,7 @@
           <w:p>
             <w:pPr>
               <w:rPr>
-                <w:rFonts w:ascii="SimSun" w:eastAsia="SimSun" w:hAnsi="SimSun" w:cs="Times New Roman" w:hint="eastAsia"/>
+                <w:rFonts w:ascii="SimSun" w:eastAsia="SimSun" w:hAnsi="SimSun" w:cs="Times New Roman"/>
                 <w:sz w:val="24"/>
                 <w:szCs w:val="24"/>
               </w:rPr>
@@ -5929,7 +5832,7 @@
           <w:p>
             <w:pPr>
               <w:rPr>
-                <w:rFonts w:ascii="SimSun" w:eastAsia="SimSun" w:hAnsi="SimSun" w:cs="Times New Roman" w:hint="eastAsia"/>
+                <w:rFonts w:ascii="SimSun" w:eastAsia="SimSun" w:hAnsi="SimSun" w:cs="Times New Roman"/>
                 <w:sz w:val="24"/>
                 <w:szCs w:val="24"/>
               </w:rPr>
@@ -5971,7 +5874,7 @@
           <w:p>
             <w:pPr>
               <w:rPr>
-                <w:rFonts w:ascii="SimSun" w:eastAsia="SimSun" w:hAnsi="SimSun" w:cs="Times New Roman" w:hint="eastAsia"/>
+                <w:rFonts w:ascii="SimSun" w:eastAsia="SimSun" w:hAnsi="SimSun" w:cs="Times New Roman"/>
                 <w:sz w:val="24"/>
                 <w:szCs w:val="24"/>
               </w:rPr>
@@ -5999,7 +5902,7 @@
           <w:p>
             <w:pPr>
               <w:rPr>
-                <w:rFonts w:ascii="SimSun" w:eastAsia="SimSun" w:hAnsi="SimSun" w:cs="Times New Roman" w:hint="eastAsia"/>
+                <w:rFonts w:ascii="SimSun" w:eastAsia="SimSun" w:hAnsi="SimSun" w:cs="Times New Roman"/>
                 <w:sz w:val="24"/>
                 <w:szCs w:val="24"/>
               </w:rPr>
@@ -6027,7 +5930,7 @@
           <w:p>
             <w:pPr>
               <w:rPr>
-                <w:rFonts w:ascii="SimSun" w:eastAsia="SimSun" w:hAnsi="SimSun" w:cs="Times New Roman" w:hint="eastAsia"/>
+                <w:rFonts w:ascii="SimSun" w:eastAsia="SimSun" w:hAnsi="SimSun" w:cs="Times New Roman"/>
                 <w:sz w:val="24"/>
                 <w:szCs w:val="24"/>
               </w:rPr>
@@ -6069,7 +5972,7 @@
           <w:p>
             <w:pPr>
               <w:rPr>
-                <w:rFonts w:ascii="SimSun" w:eastAsia="SimSun" w:hAnsi="SimSun" w:cs="Times New Roman" w:hint="eastAsia"/>
+                <w:rFonts w:ascii="SimSun" w:eastAsia="SimSun" w:hAnsi="SimSun" w:cs="Times New Roman"/>
                 <w:sz w:val="24"/>
                 <w:szCs w:val="24"/>
               </w:rPr>
@@ -6097,7 +6000,7 @@
           <w:p>
             <w:pPr>
               <w:rPr>
-                <w:rFonts w:ascii="SimSun" w:eastAsia="SimSun" w:hAnsi="SimSun" w:cs="Times New Roman" w:hint="eastAsia"/>
+                <w:rFonts w:ascii="SimSun" w:eastAsia="SimSun" w:hAnsi="SimSun" w:cs="Times New Roman"/>
                 <w:sz w:val="24"/>
                 <w:szCs w:val="24"/>
               </w:rPr>
@@ -6125,7 +6028,7 @@
           <w:p>
             <w:pPr>
               <w:rPr>
-                <w:rFonts w:ascii="SimSun" w:eastAsia="SimSun" w:hAnsi="SimSun" w:cs="Times New Roman" w:hint="eastAsia"/>
+                <w:rFonts w:ascii="SimSun" w:eastAsia="SimSun" w:hAnsi="SimSun" w:cs="Times New Roman"/>
                 <w:sz w:val="24"/>
                 <w:szCs w:val="24"/>
               </w:rPr>
@@ -6167,7 +6070,7 @@
           <w:p>
             <w:pPr>
               <w:rPr>
-                <w:rFonts w:ascii="SimSun" w:eastAsia="SimSun" w:hAnsi="SimSun" w:cs="Times New Roman" w:hint="eastAsia"/>
+                <w:rFonts w:ascii="SimSun" w:eastAsia="SimSun" w:hAnsi="SimSun" w:cs="Times New Roman"/>
                 <w:sz w:val="24"/>
                 <w:szCs w:val="24"/>
               </w:rPr>
@@ -6195,7 +6098,7 @@
           <w:p>
             <w:pPr>
               <w:rPr>
-                <w:rFonts w:ascii="SimSun" w:eastAsia="SimSun" w:hAnsi="SimSun" w:cs="Times New Roman" w:hint="eastAsia"/>
+                <w:rFonts w:ascii="SimSun" w:eastAsia="SimSun" w:hAnsi="SimSun" w:cs="Times New Roman"/>
                 <w:sz w:val="24"/>
                 <w:szCs w:val="24"/>
               </w:rPr>
@@ -6223,7 +6126,7 @@
           <w:p>
             <w:pPr>
               <w:rPr>
-                <w:rFonts w:ascii="SimSun" w:eastAsia="SimSun" w:hAnsi="SimSun" w:cs="Times New Roman" w:hint="eastAsia"/>
+                <w:rFonts w:ascii="SimSun" w:eastAsia="SimSun" w:hAnsi="SimSun" w:cs="Times New Roman"/>
                 <w:sz w:val="24"/>
                 <w:szCs w:val="24"/>
               </w:rPr>
@@ -7760,15 +7663,6 @@
   </w:num>
   <w:num w:numId="4">
     <w:abstractNumId w:val="8"/>
-    <w:lvlOverride w:ilvl="0"/>
-    <w:lvlOverride w:ilvl="1"/>
-    <w:lvlOverride w:ilvl="2"/>
-    <w:lvlOverride w:ilvl="3"/>
-    <w:lvlOverride w:ilvl="4"/>
-    <w:lvlOverride w:ilvl="5"/>
-    <w:lvlOverride w:ilvl="6"/>
-    <w:lvlOverride w:ilvl="7"/>
-    <w:lvlOverride w:ilvl="8"/>
   </w:num>
   <w:num w:numId="5">
     <w:abstractNumId w:val="2"/>

</xml_diff>